<commit_message>
Oscar's NIA added. Xerox's logo deleted from checklist's main page. Unused fields from checklist's last page deleted.
</commit_message>
<xml_diff>
--- a/Ep04_gr01/Ep04_gr01.docx
+++ b/Ep04_gr01/Ep04_gr01.docx
@@ -147,6 +147,13 @@
                   </w:rPr>
                   <w:t xml:space="preserve">Óscar Seguro Alonso - </w:t>
                 </w:r>
+                <w:r>
+                  <w:rPr>
+                    <w:sz w:val="24"/>
+                    <w:szCs w:val="24"/>
+                  </w:rPr>
+                  <w:t>100292307</w:t>
+                </w:r>
               </w:p>
               <w:p>
                 <w:pPr>
@@ -288,8 +295,6 @@
         </w:rPr>
       </w:sdtEndPr>
       <w:sdtContent>
-        <w:bookmarkStart w:id="1" w:name="_GoBack" w:displacedByCustomXml="prev"/>
-        <w:bookmarkEnd w:id="1" w:displacedByCustomXml="prev"/>
         <w:p>
           <w:pPr>
             <w:pStyle w:val="TtulodeTDC"/>
@@ -657,12 +662,12 @@
       <w:pPr>
         <w:pStyle w:val="Ttulo1"/>
       </w:pPr>
-      <w:bookmarkStart w:id="2" w:name="_Toc372110412"/>
+      <w:bookmarkStart w:id="1" w:name="_Toc372110412"/>
       <w:r>
         <w:lastRenderedPageBreak/>
         <w:t>SCENARIO</w:t>
       </w:r>
-      <w:bookmarkEnd w:id="2"/>
+      <w:bookmarkEnd w:id="1"/>
     </w:p>
     <w:p/>
     <w:p>
@@ -704,7 +709,7 @@
       <w:r>
         <w:rPr>
           <w:noProof/>
-          <w:lang w:val="es-ES"/>
+          <w:lang w:eastAsia="en-US"/>
         </w:rPr>
         <w:drawing>
           <wp:inline distT="0" distB="0" distL="0" distR="0" wp14:anchorId="78841C51" wp14:editId="7F3F5073">
@@ -789,7 +794,7 @@
       <w:r>
         <w:rPr>
           <w:noProof/>
-          <w:lang w:val="es-ES"/>
+          <w:lang w:eastAsia="en-US"/>
         </w:rPr>
         <w:drawing>
           <wp:inline distT="0" distB="0" distL="0" distR="0" wp14:anchorId="7807D9A0" wp14:editId="3C4B7DF6">
@@ -873,7 +878,7 @@
       <w:r>
         <w:rPr>
           <w:noProof/>
-          <w:lang w:val="es-ES"/>
+          <w:lang w:eastAsia="en-US"/>
         </w:rPr>
         <w:drawing>
           <wp:inline distT="0" distB="0" distL="0" distR="0" wp14:anchorId="3AFE43E3" wp14:editId="477F3BE6">
@@ -969,7 +974,7 @@
       <w:r>
         <w:rPr>
           <w:noProof/>
-          <w:lang w:val="es-ES"/>
+          <w:lang w:eastAsia="en-US"/>
         </w:rPr>
         <w:drawing>
           <wp:inline distT="0" distB="0" distL="0" distR="0" wp14:anchorId="7729B7A0" wp14:editId="1676637F">
@@ -1060,7 +1065,7 @@
       <w:r>
         <w:rPr>
           <w:noProof/>
-          <w:lang w:val="es-ES"/>
+          <w:lang w:eastAsia="en-US"/>
         </w:rPr>
         <w:drawing>
           <wp:inline distT="0" distB="0" distL="0" distR="0" wp14:anchorId="56D3C80A" wp14:editId="15AE1DB9">
@@ -1131,7 +1136,7 @@
       <w:r>
         <w:rPr>
           <w:noProof/>
-          <w:lang w:val="es-ES"/>
+          <w:lang w:eastAsia="en-US"/>
         </w:rPr>
         <w:drawing>
           <wp:inline distT="0" distB="0" distL="0" distR="0" wp14:anchorId="53B6FFDF" wp14:editId="2E82FAA9">
@@ -1228,7 +1233,7 @@
       <w:r>
         <w:rPr>
           <w:noProof/>
-          <w:lang w:val="es-ES"/>
+          <w:lang w:eastAsia="en-US"/>
         </w:rPr>
         <w:lastRenderedPageBreak/>
         <w:drawing>
@@ -1296,7 +1301,7 @@
       <w:r>
         <w:rPr>
           <w:noProof/>
-          <w:lang w:val="es-ES"/>
+          <w:lang w:eastAsia="en-US"/>
         </w:rPr>
         <w:drawing>
           <wp:inline distT="0" distB="0" distL="0" distR="0" wp14:anchorId="71D6E767" wp14:editId="5C785B98">
@@ -1398,7 +1403,7 @@
       <w:r>
         <w:rPr>
           <w:noProof/>
-          <w:lang w:val="es-ES"/>
+          <w:lang w:eastAsia="en-US"/>
         </w:rPr>
         <w:drawing>
           <wp:inline distT="0" distB="0" distL="0" distR="0" wp14:anchorId="105EB5C1" wp14:editId="1C6F774B">
@@ -1472,7 +1477,7 @@
       <w:r>
         <w:rPr>
           <w:noProof/>
-          <w:lang w:val="es-ES"/>
+          <w:lang w:eastAsia="en-US"/>
         </w:rPr>
         <w:drawing>
           <wp:inline distT="0" distB="0" distL="0" distR="0" wp14:anchorId="6613B224" wp14:editId="1CA5FC40">
@@ -1547,11 +1552,16 @@
       <w:pPr>
         <w:pStyle w:val="Ttulo1"/>
       </w:pPr>
-      <w:bookmarkStart w:id="3" w:name="_Toc372110413"/>
+      <w:bookmarkStart w:id="2" w:name="_Toc372110413"/>
       <w:r>
         <w:lastRenderedPageBreak/>
         <w:t>CONCLUSION</w:t>
       </w:r>
+      <w:bookmarkEnd w:id="2"/>
+      <w:r>
+        <w:t>S</w:t>
+      </w:r>
+      <w:bookmarkStart w:id="3" w:name="_GoBack"/>
       <w:bookmarkEnd w:id="3"/>
     </w:p>
     <w:p/>
@@ -1760,7 +1770,7 @@
         <w:r>
           <w:rPr>
             <w:noProof/>
-            <w:lang w:val="es-ES"/>
+            <w:lang w:eastAsia="en-US"/>
           </w:rPr>
           <mc:AlternateContent>
             <mc:Choice Requires="wps">
@@ -1839,7 +1849,7 @@
                                   <w:szCs w:val="72"/>
                                   <w:lang w:val="es-ES"/>
                                 </w:rPr>
-                                <w:t>1</w:t>
+                                <w:t>6</w:t>
                               </w:r>
                               <w:r>
                                 <w:rPr>
@@ -1911,7 +1921,7 @@
                             <w:szCs w:val="72"/>
                             <w:lang w:val="es-ES"/>
                           </w:rPr>
-                          <w:t>1</w:t>
+                          <w:t>6</w:t>
                         </w:r>
                         <w:r>
                           <w:rPr>
@@ -1985,14 +1995,14 @@
         <v:path o:extrusionok="f" gradientshapeok="t" o:connecttype="rect"/>
         <o:lock v:ext="edit" aspectratio="t"/>
       </v:shapetype>
-      <v:shape id="_x0000_i1028" type="#_x0000_t75" style="width:8.85pt;height:8.85pt" o:bullet="t">
+      <v:shape id="_x0000_i1030" type="#_x0000_t75" style="width:8.85pt;height:8.85pt" o:bullet="t">
         <v:imagedata r:id="rId1" o:title="BD14515_"/>
       </v:shape>
     </w:pict>
   </w:numPicBullet>
   <w:numPicBullet w:numPicBulletId="1">
     <w:pict>
-      <v:shape id="_x0000_i1029" type="#_x0000_t75" style="width:8.85pt;height:8.85pt" o:bullet="t">
+      <v:shape id="_x0000_i1031" type="#_x0000_t75" style="width:8.85pt;height:8.85pt" o:bullet="t">
         <v:imagedata r:id="rId2" o:title="BD14692_"/>
       </v:shape>
     </w:pict>
@@ -3512,7 +3522,7 @@
 </file>
 
 <file path=customXml/itemProps1.xml><?xml version="1.0" encoding="utf-8"?>
-<ds:datastoreItem xmlns:ds="http://schemas.openxmlformats.org/officeDocument/2006/customXml" ds:itemID="{279EEAC9-F25B-4512-BE88-DAC3993BAFEA}">
+<ds:datastoreItem xmlns:ds="http://schemas.openxmlformats.org/officeDocument/2006/customXml" ds:itemID="{52F108DB-947C-4CA0-8EED-410DAFFBFD80}">
   <ds:schemaRefs>
     <ds:schemaRef ds:uri="http://schemas.openxmlformats.org/officeDocument/2006/bibliography"/>
   </ds:schemaRefs>

</xml_diff>